<commit_message>
🔨 add: send pdf via api
</commit_message>
<xml_diff>
--- a/src/main/resources/template/report.docx
+++ b/src/main/resources/template/report.docx
@@ -582,15 +582,7 @@
           <w:szCs w:val="40"/>
           <w:lang w:val="en-US"/>
         </w:rPr>
-        <w:t xml:space="preserve">Young </w:t>
-      </w:r>
-      <w:r>
-        <w:rPr>
-          <w:sz w:val="40"/>
-          <w:szCs w:val="40"/>
-          <w:lang w:val="en-US"/>
-        </w:rPr>
-        <w:t xml:space="preserve"> </w:t>
+        <w:t xml:space="preserve">Young  </w:t>
       </w:r>
       <w:r>
         <w:rPr>
@@ -27930,6 +27922,10 @@
 </file>
 
 <file path=customXml/item1.xml><?xml version="1.0" encoding="utf-8"?>
+<b:Sources xmlns:b="http://schemas.openxmlformats.org/officeDocument/2006/bibliography" xmlns="http://schemas.openxmlformats.org/officeDocument/2006/bibliography" SelectedStyle="\APASixthEditionOfficeOnline.xsl" StyleName="APA" Version="6"/>
+</file>
+
+<file path=customXml/item2.xml><?xml version="1.0" encoding="utf-8"?>
 <p:properties xmlns:p="http://schemas.microsoft.com/office/2006/metadata/properties" xmlns:xsi="http://www.w3.org/2001/XMLSchema-instance" xmlns:pc="http://schemas.microsoft.com/office/infopath/2007/PartnerControls">
   <documentManagement>
     <LocLastLocAttemptVersionTypeLookup xmlns="4873beb7-5857-4685-be1f-d57550cc96cc" xsi:nil="true"/>
@@ -28063,10 +28059,6 @@
     <UANotes xmlns="4873beb7-5857-4685-be1f-d57550cc96cc" xsi:nil="true"/>
   </documentManagement>
 </p:properties>
-</file>
-
-<file path=customXml/item2.xml><?xml version="1.0" encoding="utf-8"?>
-<b:Sources xmlns:b="http://schemas.openxmlformats.org/officeDocument/2006/bibliography" xmlns="http://schemas.openxmlformats.org/officeDocument/2006/bibliography" SelectedStyle="\APASixthEditionOfficeOnline.xsl" StyleName="APA" Version="6"/>
 </file>
 
 <file path=customXml/item3.xml><?xml version="1.0" encoding="utf-8"?>
@@ -29110,19 +29102,19 @@
 </file>
 
 <file path=customXml/itemProps1.xml><?xml version="1.0" encoding="utf-8"?>
+<ds:datastoreItem xmlns:ds="http://schemas.openxmlformats.org/officeDocument/2006/customXml" ds:itemID="{45BE6EB9-D41E-4C41-9E12-90AD7C637E62}">
+  <ds:schemaRefs>
+    <ds:schemaRef ds:uri="http://schemas.openxmlformats.org/officeDocument/2006/bibliography"/>
+  </ds:schemaRefs>
+</ds:datastoreItem>
+</file>
+
+<file path=customXml/itemProps2.xml><?xml version="1.0" encoding="utf-8"?>
 <ds:datastoreItem xmlns:ds="http://schemas.openxmlformats.org/officeDocument/2006/customXml" ds:itemID="{7FBDB1CC-CEFB-4E46-8174-1F0AA0D30B24}">
   <ds:schemaRefs>
     <ds:schemaRef ds:uri="http://schemas.microsoft.com/office/2006/metadata/properties"/>
     <ds:schemaRef ds:uri="http://schemas.microsoft.com/office/infopath/2007/PartnerControls"/>
     <ds:schemaRef ds:uri="4873beb7-5857-4685-be1f-d57550cc96cc"/>
-  </ds:schemaRefs>
-</ds:datastoreItem>
-</file>
-
-<file path=customXml/itemProps2.xml><?xml version="1.0" encoding="utf-8"?>
-<ds:datastoreItem xmlns:ds="http://schemas.openxmlformats.org/officeDocument/2006/customXml" ds:itemID="{45BE6EB9-D41E-4C41-9E12-90AD7C637E62}">
-  <ds:schemaRefs>
-    <ds:schemaRef ds:uri="http://schemas.openxmlformats.org/officeDocument/2006/bibliography"/>
   </ds:schemaRefs>
 </ds:datastoreItem>
 </file>

</xml_diff>

<commit_message>
🔨 add: custom font for template
</commit_message>
<xml_diff>
--- a/src/main/resources/template/report.docx
+++ b/src/main/resources/template/report.docx
@@ -6,11 +6,13 @@
       <w:pPr>
         <w:pStyle w:val="Title"/>
         <w:rPr>
+          <w:rFonts w:ascii="Sarabun" w:hAnsi="Sarabun" w:cs="Sarabun"/>
           <w:lang w:val="en-US"/>
         </w:rPr>
       </w:pPr>
       <w:r>
         <w:rPr>
+          <w:rFonts w:ascii="Sarabun" w:hAnsi="Sarabun" w:cs="Sarabun"/>
           <w:lang w:val="en-US"/>
         </w:rPr>
         <w:t>${</w:t>
@@ -18,43 +20,29 @@
       <w:proofErr w:type="spellStart"/>
       <w:r>
         <w:rPr>
+          <w:rFonts w:ascii="Sarabun" w:hAnsi="Sarabun" w:cs="Sarabun"/>
           <w:lang w:val="en-US"/>
         </w:rPr>
-        <w:t>report</w:t>
-      </w:r>
-      <w:r>
-        <w:rPr>
-          <w:lang w:val="en-US"/>
-        </w:rPr>
-        <w:t>U</w:t>
-      </w:r>
-      <w:r>
-        <w:rPr>
-          <w:lang w:val="en-US"/>
-        </w:rPr>
-        <w:t>ser</w:t>
+        <w:t>reportUser</w:t>
       </w:r>
       <w:proofErr w:type="spellEnd"/>
       <w:r>
         <w:rPr>
+          <w:rFonts w:ascii="Sarabun" w:hAnsi="Sarabun" w:cs="Sarabun"/>
           <w:lang w:val="en-US"/>
         </w:rPr>
-        <w:t xml:space="preserve">} </w:t>
+        <w:t>} r</w:t>
       </w:r>
       <w:r>
         <w:rPr>
-          <w:lang w:val="en-US"/>
-        </w:rPr>
-        <w:t>r</w:t>
-      </w:r>
-      <w:r>
-        <w:rPr>
+          <w:rFonts w:ascii="Sarabun" w:hAnsi="Sarabun" w:cs="Sarabun"/>
           <w:lang w:val="en-US"/>
         </w:rPr>
         <w:t>eport</w:t>
       </w:r>
       <w:r>
         <w:rPr>
+          <w:rFonts w:ascii="Sarabun" w:hAnsi="Sarabun" w:cs="Sarabun"/>
           <w:lang w:val="en-US"/>
         </w:rPr>
         <w:t xml:space="preserve"> ${</w:t>
@@ -62,25 +50,15 @@
       <w:proofErr w:type="spellStart"/>
       <w:r>
         <w:rPr>
+          <w:rFonts w:ascii="Sarabun" w:hAnsi="Sarabun" w:cs="Sarabun"/>
           <w:lang w:val="en-US"/>
         </w:rPr>
-        <w:t>report</w:t>
-      </w:r>
-      <w:r>
-        <w:rPr>
-          <w:lang w:val="en-US"/>
-        </w:rPr>
-        <w:t>D</w:t>
-      </w:r>
-      <w:r>
-        <w:rPr>
-          <w:lang w:val="en-US"/>
-        </w:rPr>
-        <w:t>ate</w:t>
+        <w:t>reportDate</w:t>
       </w:r>
       <w:proofErr w:type="spellEnd"/>
       <w:r>
         <w:rPr>
+          <w:rFonts w:ascii="Sarabun" w:hAnsi="Sarabun" w:cs="Sarabun"/>
           <w:lang w:val="en-US"/>
         </w:rPr>
         <w:t xml:space="preserve">} </w:t>
@@ -89,6 +67,7 @@
     <w:p>
       <w:pPr>
         <w:rPr>
+          <w:rFonts w:ascii="Sarabun" w:hAnsi="Sarabun" w:cs="Sarabun"/>
           <w:sz w:val="40"/>
           <w:szCs w:val="40"/>
           <w:lang w:val="en-US"/>
@@ -113,6 +92,7 @@
           <w:p>
             <w:pPr>
               <w:rPr>
+                <w:rFonts w:ascii="Sarabun Medium" w:hAnsi="Sarabun Medium" w:cs="Sarabun Medium"/>
                 <w:b/>
                 <w:bCs/>
                 <w:sz w:val="40"/>
@@ -122,6 +102,7 @@
             </w:pPr>
             <w:r>
               <w:rPr>
+                <w:rFonts w:ascii="Sarabun Medium" w:hAnsi="Sarabun Medium" w:cs="Sarabun Medium"/>
                 <w:b/>
                 <w:bCs/>
                 <w:sz w:val="40"/>
@@ -139,6 +120,7 @@
           <w:p>
             <w:pPr>
               <w:rPr>
+                <w:rFonts w:ascii="Sarabun Light" w:hAnsi="Sarabun Light" w:cs="Sarabun Light"/>
                 <w:sz w:val="28"/>
                 <w:szCs w:val="28"/>
                 <w:lang w:val="en-US"/>
@@ -146,6 +128,7 @@
             </w:pPr>
             <w:r>
               <w:rPr>
+                <w:rFonts w:ascii="Sarabun Light" w:hAnsi="Sarabun Light" w:cs="Sarabun Light"/>
                 <w:sz w:val="28"/>
                 <w:szCs w:val="28"/>
                 <w:lang w:val="en-US"/>
@@ -155,6 +138,7 @@
             <w:proofErr w:type="spellStart"/>
             <w:r>
               <w:rPr>
+                <w:rFonts w:ascii="Sarabun Light" w:hAnsi="Sarabun Light" w:cs="Sarabun Light"/>
                 <w:sz w:val="28"/>
                 <w:szCs w:val="28"/>
                 <w:lang w:val="en-US"/>
@@ -164,6 +148,7 @@
             <w:proofErr w:type="spellEnd"/>
             <w:r>
               <w:rPr>
+                <w:rFonts w:ascii="Sarabun Light" w:hAnsi="Sarabun Light" w:cs="Sarabun Light"/>
                 <w:sz w:val="28"/>
                 <w:szCs w:val="28"/>
                 <w:lang w:val="en-US"/>
@@ -181,6 +166,7 @@
           <w:p>
             <w:pPr>
               <w:rPr>
+                <w:rFonts w:ascii="Sarabun Medium" w:hAnsi="Sarabun Medium" w:cs="Sarabun Medium"/>
                 <w:b/>
                 <w:bCs/>
                 <w:sz w:val="40"/>
@@ -190,6 +176,7 @@
             </w:pPr>
             <w:r>
               <w:rPr>
+                <w:rFonts w:ascii="Sarabun Medium" w:hAnsi="Sarabun Medium" w:cs="Sarabun Medium"/>
                 <w:b/>
                 <w:bCs/>
                 <w:sz w:val="40"/>
@@ -207,6 +194,7 @@
           <w:p>
             <w:pPr>
               <w:rPr>
+                <w:rFonts w:ascii="Sarabun Light" w:hAnsi="Sarabun Light" w:cs="Sarabun Light"/>
                 <w:sz w:val="28"/>
                 <w:szCs w:val="28"/>
                 <w:lang w:val="en-US"/>
@@ -214,6 +202,7 @@
             </w:pPr>
             <w:r>
               <w:rPr>
+                <w:rFonts w:ascii="Sarabun Light" w:hAnsi="Sarabun Light" w:cs="Sarabun Light"/>
                 <w:sz w:val="28"/>
                 <w:szCs w:val="28"/>
                 <w:lang w:val="en-US"/>
@@ -223,6 +212,7 @@
             <w:proofErr w:type="spellStart"/>
             <w:r>
               <w:rPr>
+                <w:rFonts w:ascii="Sarabun Light" w:hAnsi="Sarabun Light" w:cs="Sarabun Light"/>
                 <w:sz w:val="28"/>
                 <w:szCs w:val="28"/>
                 <w:lang w:val="en-US"/>
@@ -232,6 +222,7 @@
             <w:proofErr w:type="spellEnd"/>
             <w:r>
               <w:rPr>
+                <w:rFonts w:ascii="Sarabun Light" w:hAnsi="Sarabun Light" w:cs="Sarabun Light"/>
                 <w:sz w:val="28"/>
                 <w:szCs w:val="28"/>
                 <w:lang w:val="en-US"/>
@@ -249,6 +240,7 @@
           <w:p>
             <w:pPr>
               <w:rPr>
+                <w:rFonts w:ascii="Sarabun Medium" w:hAnsi="Sarabun Medium" w:cs="Sarabun Medium"/>
                 <w:b/>
                 <w:bCs/>
                 <w:sz w:val="40"/>
@@ -258,6 +250,7 @@
             </w:pPr>
             <w:r>
               <w:rPr>
+                <w:rFonts w:ascii="Sarabun Medium" w:hAnsi="Sarabun Medium" w:cs="Sarabun Medium"/>
                 <w:b/>
                 <w:bCs/>
                 <w:sz w:val="40"/>
@@ -275,6 +268,7 @@
           <w:p>
             <w:pPr>
               <w:rPr>
+                <w:rFonts w:ascii="Sarabun Light" w:hAnsi="Sarabun Light" w:cs="Sarabun Light"/>
                 <w:sz w:val="28"/>
                 <w:szCs w:val="28"/>
                 <w:lang w:val="en-US"/>
@@ -282,6 +276,7 @@
             </w:pPr>
             <w:r>
               <w:rPr>
+                <w:rFonts w:ascii="Sarabun Light" w:hAnsi="Sarabun Light" w:cs="Sarabun Light"/>
                 <w:sz w:val="28"/>
                 <w:szCs w:val="28"/>
                 <w:lang w:val="en-US"/>
@@ -299,6 +294,7 @@
           <w:p>
             <w:pPr>
               <w:rPr>
+                <w:rFonts w:ascii="Sarabun Medium" w:hAnsi="Sarabun Medium" w:cs="Sarabun Medium"/>
                 <w:b/>
                 <w:bCs/>
                 <w:sz w:val="40"/>
@@ -308,6 +304,7 @@
             </w:pPr>
             <w:r>
               <w:rPr>
+                <w:rFonts w:ascii="Sarabun Medium" w:hAnsi="Sarabun Medium" w:cs="Sarabun Medium"/>
                 <w:b/>
                 <w:bCs/>
                 <w:sz w:val="40"/>
@@ -325,6 +322,7 @@
           <w:p>
             <w:pPr>
               <w:rPr>
+                <w:rFonts w:ascii="Sarabun Light" w:hAnsi="Sarabun Light" w:cs="Sarabun Light"/>
                 <w:sz w:val="28"/>
                 <w:szCs w:val="28"/>
                 <w:lang w:val="en-US"/>
@@ -332,6 +330,7 @@
             </w:pPr>
             <w:r>
               <w:rPr>
+                <w:rFonts w:ascii="Sarabun Light" w:hAnsi="Sarabun Light" w:cs="Sarabun Light"/>
                 <w:sz w:val="28"/>
                 <w:szCs w:val="28"/>
                 <w:lang w:val="en-US"/>
@@ -340,6 +339,7 @@
             </w:r>
             <w:r>
               <w:rPr>
+                <w:rFonts w:ascii="Sarabun Light" w:hAnsi="Sarabun Light" w:cs="Sarabun Light"/>
                 <w:sz w:val="28"/>
                 <w:szCs w:val="28"/>
                 <w:lang w:val="en-US"/>
@@ -348,6 +348,7 @@
             </w:r>
             <w:r>
               <w:rPr>
+                <w:rFonts w:ascii="Sarabun Light" w:hAnsi="Sarabun Light" w:cs="Sarabun Light"/>
                 <w:sz w:val="28"/>
                 <w:szCs w:val="28"/>
                 <w:lang w:val="en-US"/>
@@ -365,6 +366,7 @@
           <w:p>
             <w:pPr>
               <w:rPr>
+                <w:rFonts w:ascii="Sarabun Medium" w:hAnsi="Sarabun Medium" w:cs="Sarabun Medium"/>
                 <w:b/>
                 <w:bCs/>
                 <w:sz w:val="40"/>
@@ -374,6 +376,7 @@
             </w:pPr>
             <w:r>
               <w:rPr>
+                <w:rFonts w:ascii="Sarabun Medium" w:hAnsi="Sarabun Medium" w:cs="Sarabun Medium"/>
                 <w:b/>
                 <w:bCs/>
                 <w:sz w:val="40"/>
@@ -391,6 +394,7 @@
           <w:p>
             <w:pPr>
               <w:rPr>
+                <w:rFonts w:ascii="Sarabun Light" w:hAnsi="Sarabun Light" w:cs="Sarabun Light"/>
                 <w:sz w:val="28"/>
                 <w:szCs w:val="28"/>
                 <w:lang w:val="en-US"/>
@@ -399,6 +403,7 @@
             <w:commentRangeStart w:id="0"/>
             <w:r>
               <w:rPr>
+                <w:rFonts w:ascii="Sarabun Light" w:hAnsi="Sarabun Light" w:cs="Sarabun Light"/>
                 <w:sz w:val="28"/>
                 <w:szCs w:val="28"/>
                 <w:lang w:val="en-US"/>
@@ -408,6 +413,7 @@
             <w:commentRangeEnd w:id="0"/>
             <w:r>
               <w:rPr>
+                <w:rFonts w:ascii="Sarabun Light" w:hAnsi="Sarabun Light" w:cs="Sarabun Light"/>
                 <w:sz w:val="28"/>
                 <w:szCs w:val="28"/>
                 <w:lang w:val="en-US"/>
@@ -418,6 +424,7 @@
           <w:p>
             <w:pPr>
               <w:rPr>
+                <w:rFonts w:ascii="Sarabun Light" w:hAnsi="Sarabun Light" w:cs="Sarabun Light"/>
                 <w:sz w:val="28"/>
                 <w:szCs w:val="28"/>
                 <w:lang w:val="en-US"/>
@@ -426,6 +433,7 @@
             <w:commentRangeStart w:id="1"/>
             <w:r>
               <w:rPr>
+                <w:rFonts w:ascii="Sarabun Light" w:hAnsi="Sarabun Light" w:cs="Sarabun Light"/>
                 <w:sz w:val="28"/>
                 <w:szCs w:val="28"/>
                 <w:lang w:val="en-US"/>
@@ -436,6 +444,7 @@
             <w:r>
               <w:rPr>
                 <w:rStyle w:val="CommentReference"/>
+                <w:rFonts w:ascii="Sarabun Light" w:hAnsi="Sarabun Light" w:cs="Sarabun Light"/>
               </w:rPr>
               <w:commentReference w:id="1"/>
             </w:r>
@@ -443,6 +452,7 @@
           <w:p>
             <w:pPr>
               <w:rPr>
+                <w:rFonts w:ascii="Sarabun Light" w:hAnsi="Sarabun Light" w:cs="Sarabun Light"/>
                 <w:sz w:val="28"/>
                 <w:szCs w:val="28"/>
                 <w:lang w:val="en-US"/>
@@ -451,6 +461,7 @@
             <w:commentRangeStart w:id="2"/>
             <w:r>
               <w:rPr>
+                <w:rFonts w:ascii="Sarabun Light" w:hAnsi="Sarabun Light" w:cs="Sarabun Light"/>
                 <w:sz w:val="28"/>
                 <w:szCs w:val="28"/>
                 <w:lang w:val="en-US"/>
@@ -461,6 +472,7 @@
             <w:r>
               <w:rPr>
                 <w:rStyle w:val="CommentReference"/>
+                <w:rFonts w:ascii="Sarabun Light" w:hAnsi="Sarabun Light" w:cs="Sarabun Light"/>
               </w:rPr>
               <w:commentReference w:id="2"/>
             </w:r>
@@ -471,6 +483,7 @@
     <w:p>
       <w:pPr>
         <w:rPr>
+          <w:rFonts w:ascii="Sarabun" w:hAnsi="Sarabun" w:cs="Sarabun"/>
           <w:sz w:val="40"/>
           <w:szCs w:val="40"/>
           <w:lang w:val="en-US"/>
@@ -480,6 +493,7 @@
     <w:p>
       <w:pPr>
         <w:rPr>
+          <w:rFonts w:ascii="Sarabun" w:hAnsi="Sarabun" w:cs="Sarabun"/>
           <w:sz w:val="40"/>
           <w:szCs w:val="40"/>
           <w:lang w:val="en-US"/>
@@ -487,6 +501,7 @@
       </w:pPr>
       <w:r>
         <w:rPr>
+          <w:rFonts w:ascii="Sarabun" w:hAnsi="Sarabun" w:cs="Sarabun"/>
           <w:sz w:val="40"/>
           <w:szCs w:val="40"/>
           <w:lang w:val="en-US"/>
@@ -497,6 +512,7 @@
     <w:p>
       <w:pPr>
         <w:rPr>
+          <w:rFonts w:ascii="Sarabun Light" w:hAnsi="Sarabun Light" w:cs="Sarabun Light"/>
           <w:sz w:val="40"/>
           <w:szCs w:val="40"/>
           <w:lang w:val="en-US"/>
@@ -505,6 +521,7 @@
       <w:commentRangeStart w:id="3"/>
       <w:r>
         <w:rPr>
+          <w:rFonts w:ascii="Sarabun Light" w:hAnsi="Sarabun Light" w:cs="Sarabun Light"/>
           <w:sz w:val="40"/>
           <w:szCs w:val="40"/>
           <w:lang w:val="en-US"/>
@@ -513,6 +530,7 @@
       </w:r>
       <w:r>
         <w:rPr>
+          <w:rFonts w:ascii="Sarabun Light" w:hAnsi="Sarabun Light" w:cs="Sarabun Light"/>
           <w:sz w:val="40"/>
           <w:szCs w:val="40"/>
           <w:lang w:val="en-US"/>
@@ -521,6 +539,7 @@
       </w:r>
       <w:r>
         <w:rPr>
+          <w:rFonts w:ascii="Sarabun Light" w:hAnsi="Sarabun Light" w:cs="Sarabun Light"/>
           <w:sz w:val="40"/>
           <w:szCs w:val="40"/>
           <w:lang w:val="en-US"/>
@@ -529,6 +548,7 @@
       </w:r>
       <w:r>
         <w:rPr>
+          <w:rFonts w:ascii="Sarabun Light" w:hAnsi="Sarabun Light" w:cs="Sarabun Light"/>
           <w:sz w:val="40"/>
           <w:szCs w:val="40"/>
           <w:lang w:val="en-US"/>
@@ -537,6 +557,7 @@
       </w:r>
       <w:r>
         <w:rPr>
+          <w:rFonts w:ascii="Sarabun Light" w:hAnsi="Sarabun Light" w:cs="Sarabun Light"/>
           <w:sz w:val="40"/>
           <w:szCs w:val="40"/>
           <w:lang w:val="en-US"/>
@@ -545,6 +566,7 @@
       </w:r>
       <w:r>
         <w:rPr>
+          <w:rFonts w:ascii="Sarabun Light" w:hAnsi="Sarabun Light" w:cs="Sarabun Light"/>
           <w:sz w:val="40"/>
           <w:szCs w:val="40"/>
           <w:lang w:val="en-US"/>
@@ -555,6 +577,7 @@
       <w:r>
         <w:rPr>
           <w:rStyle w:val="CommentReference"/>
+          <w:rFonts w:ascii="Sarabun Light" w:hAnsi="Sarabun Light" w:cs="Sarabun Light"/>
         </w:rPr>
         <w:commentReference w:id="3"/>
       </w:r>
@@ -562,6 +585,7 @@
     <w:p>
       <w:pPr>
         <w:rPr>
+          <w:rFonts w:ascii="Sarabun Light" w:hAnsi="Sarabun Light" w:cs="Sarabun Light"/>
           <w:sz w:val="40"/>
           <w:szCs w:val="40"/>
           <w:lang w:val="en-US"/>
@@ -570,6 +594,7 @@
       <w:commentRangeStart w:id="4"/>
       <w:r>
         <w:rPr>
+          <w:rFonts w:ascii="Sarabun Light" w:hAnsi="Sarabun Light" w:cs="Sarabun Light"/>
           <w:sz w:val="40"/>
           <w:szCs w:val="40"/>
           <w:lang w:val="en-US"/>
@@ -578,6 +603,7 @@
       </w:r>
       <w:r>
         <w:rPr>
+          <w:rFonts w:ascii="Sarabun Light" w:hAnsi="Sarabun Light" w:cs="Sarabun Light"/>
           <w:sz w:val="40"/>
           <w:szCs w:val="40"/>
           <w:lang w:val="en-US"/>
@@ -586,6 +612,7 @@
       </w:r>
       <w:r>
         <w:rPr>
+          <w:rFonts w:ascii="Sarabun Light" w:hAnsi="Sarabun Light" w:cs="Sarabun Light"/>
           <w:sz w:val="40"/>
           <w:szCs w:val="40"/>
           <w:lang w:val="en-US"/>
@@ -594,6 +621,7 @@
       </w:r>
       <w:r>
         <w:rPr>
+          <w:rFonts w:ascii="Sarabun Light" w:hAnsi="Sarabun Light" w:cs="Sarabun Light"/>
           <w:sz w:val="40"/>
           <w:szCs w:val="40"/>
           <w:lang w:val="en-US"/>
@@ -602,6 +630,7 @@
       </w:r>
       <w:r>
         <w:rPr>
+          <w:rFonts w:ascii="Sarabun Light" w:hAnsi="Sarabun Light" w:cs="Sarabun Light"/>
           <w:sz w:val="40"/>
           <w:szCs w:val="40"/>
           <w:lang w:val="en-US"/>
@@ -610,6 +639,7 @@
       </w:r>
       <w:r>
         <w:rPr>
+          <w:rFonts w:ascii="Sarabun Light" w:hAnsi="Sarabun Light" w:cs="Sarabun Light"/>
           <w:sz w:val="40"/>
           <w:szCs w:val="40"/>
           <w:lang w:val="en-US"/>
@@ -620,6 +650,7 @@
       <w:r>
         <w:rPr>
           <w:rStyle w:val="CommentReference"/>
+          <w:rFonts w:ascii="Sarabun Light" w:hAnsi="Sarabun Light" w:cs="Sarabun Light"/>
         </w:rPr>
         <w:commentReference w:id="4"/>
       </w:r>
@@ -627,6 +658,7 @@
     <w:p>
       <w:pPr>
         <w:rPr>
+          <w:rFonts w:ascii="Sarabun Light" w:hAnsi="Sarabun Light" w:cs="Sarabun Light"/>
           <w:sz w:val="40"/>
           <w:szCs w:val="40"/>
           <w:lang w:val="en-US"/>
@@ -635,6 +667,7 @@
       <w:commentRangeStart w:id="5"/>
       <w:r>
         <w:rPr>
+          <w:rFonts w:ascii="Sarabun Light" w:hAnsi="Sarabun Light" w:cs="Sarabun Light"/>
           <w:sz w:val="40"/>
           <w:szCs w:val="40"/>
           <w:lang w:val="en-US"/>
@@ -643,6 +676,7 @@
       </w:r>
       <w:r>
         <w:rPr>
+          <w:rFonts w:ascii="Sarabun Light" w:hAnsi="Sarabun Light" w:cs="Sarabun Light"/>
           <w:sz w:val="40"/>
           <w:szCs w:val="40"/>
           <w:lang w:val="en-US"/>
@@ -651,6 +685,7 @@
       </w:r>
       <w:r>
         <w:rPr>
+          <w:rFonts w:ascii="Sarabun Light" w:hAnsi="Sarabun Light" w:cs="Sarabun Light"/>
           <w:sz w:val="40"/>
           <w:szCs w:val="40"/>
           <w:lang w:val="en-US"/>
@@ -659,6 +694,7 @@
       </w:r>
       <w:r>
         <w:rPr>
+          <w:rFonts w:ascii="Sarabun Light" w:hAnsi="Sarabun Light" w:cs="Sarabun Light"/>
           <w:sz w:val="40"/>
           <w:szCs w:val="40"/>
           <w:lang w:val="en-US"/>
@@ -667,6 +703,7 @@
       </w:r>
       <w:r>
         <w:rPr>
+          <w:rFonts w:ascii="Sarabun Light" w:hAnsi="Sarabun Light" w:cs="Sarabun Light"/>
           <w:sz w:val="40"/>
           <w:szCs w:val="40"/>
           <w:lang w:val="en-US"/>
@@ -675,6 +712,7 @@
       </w:r>
       <w:r>
         <w:rPr>
+          <w:rFonts w:ascii="Sarabun Light" w:hAnsi="Sarabun Light" w:cs="Sarabun Light"/>
           <w:sz w:val="40"/>
           <w:szCs w:val="40"/>
           <w:lang w:val="en-US"/>
@@ -685,6 +723,7 @@
       <w:r>
         <w:rPr>
           <w:rStyle w:val="CommentReference"/>
+          <w:rFonts w:ascii="Sarabun Light" w:hAnsi="Sarabun Light" w:cs="Sarabun Light"/>
         </w:rPr>
         <w:commentReference w:id="5"/>
       </w:r>
@@ -692,6 +731,7 @@
     <w:p>
       <w:pPr>
         <w:rPr>
+          <w:rFonts w:ascii="Sarabun" w:hAnsi="Sarabun" w:cs="Sarabun"/>
           <w:sz w:val="40"/>
           <w:szCs w:val="40"/>
           <w:lang w:val="en-US"/>
@@ -701,6 +741,7 @@
     <w:p>
       <w:pPr>
         <w:rPr>
+          <w:rFonts w:ascii="Sarabun" w:hAnsi="Sarabun" w:cs="Sarabun"/>
           <w:sz w:val="40"/>
           <w:szCs w:val="40"/>
           <w:lang w:val="en-US"/>
@@ -708,6 +749,7 @@
       </w:pPr>
       <w:r>
         <w:rPr>
+          <w:rFonts w:ascii="Sarabun" w:hAnsi="Sarabun" w:cs="Sarabun"/>
           <w:sz w:val="40"/>
           <w:szCs w:val="40"/>
           <w:lang w:val="en-US"/>
@@ -718,6 +760,7 @@
     <w:p>
       <w:pPr>
         <w:rPr>
+          <w:rFonts w:ascii="Sarabun Light" w:hAnsi="Sarabun Light" w:cs="Sarabun Light"/>
           <w:sz w:val="40"/>
           <w:szCs w:val="40"/>
           <w:lang w:val="en-US"/>
@@ -726,6 +769,7 @@
       <w:commentRangeStart w:id="6"/>
       <w:r>
         <w:rPr>
+          <w:rFonts w:ascii="Sarabun Light" w:hAnsi="Sarabun Light" w:cs="Sarabun Light"/>
           <w:sz w:val="40"/>
           <w:szCs w:val="40"/>
           <w:lang w:val="en-US"/>
@@ -734,6 +778,7 @@
       </w:r>
       <w:r>
         <w:rPr>
+          <w:rFonts w:ascii="Sarabun Light" w:hAnsi="Sarabun Light" w:cs="Sarabun Light"/>
           <w:sz w:val="40"/>
           <w:szCs w:val="40"/>
           <w:lang w:val="en-US"/>
@@ -743,6 +788,7 @@
       <w:proofErr w:type="gramStart"/>
       <w:r>
         <w:rPr>
+          <w:rFonts w:ascii="Sarabun Light" w:hAnsi="Sarabun Light" w:cs="Sarabun Light"/>
           <w:sz w:val="40"/>
           <w:szCs w:val="40"/>
           <w:lang w:val="en-US"/>
@@ -751,6 +797,7 @@
       </w:r>
       <w:r>
         <w:rPr>
+          <w:rFonts w:ascii="Sarabun Light" w:hAnsi="Sarabun Light" w:cs="Sarabun Light"/>
           <w:sz w:val="40"/>
           <w:szCs w:val="40"/>
           <w:lang w:val="en-US"/>
@@ -760,6 +807,7 @@
       <w:proofErr w:type="gramEnd"/>
       <w:r>
         <w:rPr>
+          <w:rFonts w:ascii="Sarabun Light" w:hAnsi="Sarabun Light" w:cs="Sarabun Light"/>
           <w:sz w:val="40"/>
           <w:szCs w:val="40"/>
           <w:lang w:val="en-US"/>
@@ -769,6 +817,7 @@
       <w:r>
         <w:rPr>
           <w:rStyle w:val="CommentReference"/>
+          <w:rFonts w:ascii="Sarabun Light" w:hAnsi="Sarabun Light" w:cs="Sarabun Light"/>
         </w:rPr>
         <w:t xml:space="preserve"> </w:t>
       </w:r>
@@ -776,6 +825,7 @@
       <w:r>
         <w:rPr>
           <w:rStyle w:val="CommentReference"/>
+          <w:rFonts w:ascii="Sarabun Light" w:hAnsi="Sarabun Light" w:cs="Sarabun Light"/>
         </w:rPr>
         <w:commentReference w:id="6"/>
       </w:r>
@@ -1065,14 +1115,14 @@
     <w:pPr>
       <w:pStyle w:val="Header"/>
       <w:rPr>
-        <w:rFonts w:cs="Cordia New"/>
+        <w:rFonts w:ascii="Sarabun Light" w:hAnsi="Sarabun Light" w:cs="Sarabun Light"/>
         <w:szCs w:val="28"/>
         <w:lang w:val="en-US" w:bidi="th-TH"/>
       </w:rPr>
     </w:pPr>
     <w:r>
       <w:rPr>
-        <w:rFonts w:cs="Cordia New"/>
+        <w:rFonts w:ascii="Sarabun Light" w:hAnsi="Sarabun Light" w:cs="Sarabun Light"/>
         <w:szCs w:val="28"/>
         <w:lang w:val="en-US" w:bidi="th-TH"/>
       </w:rPr>
@@ -1080,7 +1130,7 @@
     </w:r>
     <w:r>
       <w:rPr>
-        <w:rFonts w:cs="Cordia New"/>
+        <w:rFonts w:ascii="Sarabun Light" w:hAnsi="Sarabun Light" w:cs="Sarabun Light"/>
         <w:szCs w:val="28"/>
         <w:lang w:val="en-US" w:bidi="th-TH"/>
       </w:rPr>
@@ -1089,7 +1139,7 @@
     <w:proofErr w:type="spellStart"/>
     <w:r>
       <w:rPr>
-        <w:rFonts w:cs="Cordia New"/>
+        <w:rFonts w:ascii="Sarabun Light" w:hAnsi="Sarabun Light" w:cs="Sarabun Light"/>
         <w:szCs w:val="28"/>
         <w:lang w:val="en-US" w:bidi="th-TH"/>
       </w:rPr>
@@ -1098,7 +1148,7 @@
     <w:proofErr w:type="spellEnd"/>
     <w:r>
       <w:rPr>
-        <w:rFonts w:cs="Cordia New"/>
+        <w:rFonts w:ascii="Sarabun Light" w:hAnsi="Sarabun Light" w:cs="Sarabun Light"/>
         <w:szCs w:val="28"/>
         <w:lang w:val="en-US" w:bidi="th-TH"/>
       </w:rPr>
@@ -1109,14 +1159,14 @@
     <w:pPr>
       <w:pStyle w:val="Header"/>
       <w:rPr>
-        <w:rFonts w:cs="Cordia New"/>
+        <w:rFonts w:ascii="Sarabun Light" w:hAnsi="Sarabun Light" w:cs="Sarabun Light"/>
         <w:szCs w:val="28"/>
         <w:lang w:val="en-US" w:bidi="th-TH"/>
       </w:rPr>
     </w:pPr>
     <w:r>
       <w:rPr>
-        <w:rFonts w:cs="Cordia New"/>
+        <w:rFonts w:ascii="Sarabun Light" w:hAnsi="Sarabun Light" w:cs="Sarabun Light"/>
         <w:szCs w:val="28"/>
         <w:lang w:val="en-US" w:bidi="th-TH"/>
       </w:rPr>
@@ -1124,7 +1174,7 @@
     </w:r>
     <w:r>
       <w:rPr>
-        <w:rFonts w:cs="Cordia New"/>
+        <w:rFonts w:ascii="Sarabun Light" w:hAnsi="Sarabun Light" w:cs="Sarabun Light"/>
         <w:szCs w:val="28"/>
         <w:lang w:val="en-US" w:bidi="th-TH"/>
       </w:rPr>
@@ -1133,7 +1183,7 @@
     <w:proofErr w:type="spellStart"/>
     <w:r>
       <w:rPr>
-        <w:rFonts w:cs="Cordia New"/>
+        <w:rFonts w:ascii="Sarabun Light" w:hAnsi="Sarabun Light" w:cs="Sarabun Light"/>
         <w:szCs w:val="28"/>
         <w:lang w:val="en-US" w:bidi="th-TH"/>
       </w:rPr>
@@ -1142,7 +1192,7 @@
     <w:proofErr w:type="spellEnd"/>
     <w:r>
       <w:rPr>
-        <w:rFonts w:cs="Cordia New"/>
+        <w:rFonts w:ascii="Sarabun Light" w:hAnsi="Sarabun Light" w:cs="Sarabun Light"/>
         <w:szCs w:val="28"/>
         <w:lang w:val="en-US" w:bidi="th-TH"/>
       </w:rPr>
@@ -1152,7 +1202,25 @@
   <w:p>
     <w:pPr>
       <w:pStyle w:val="Footer"/>
+      <w:tabs>
+        <w:tab w:val="left" w:pos="2664"/>
+      </w:tabs>
+      <w:rPr>
+        <w:rFonts w:ascii="Sarabun" w:hAnsi="Sarabun" w:cs="Sarabun"/>
+        <w:szCs w:val="28"/>
+        <w:cs/>
+        <w:lang w:bidi="th-TH"/>
+      </w:rPr>
     </w:pPr>
+    <w:r>
+      <w:rPr>
+        <w:rFonts w:ascii="Sarabun" w:hAnsi="Sarabun" w:cs="Sarabun"/>
+        <w:szCs w:val="28"/>
+        <w:cs/>
+        <w:lang w:bidi="th-TH"/>
+      </w:rPr>
+      <w:tab/>
+    </w:r>
   </w:p>
 </w:ftr>
 </file>
@@ -1182,14 +1250,14 @@
     <w:pPr>
       <w:pStyle w:val="Header"/>
       <w:rPr>
-        <w:rFonts w:cs="Cordia New"/>
+        <w:rFonts w:ascii="Sarabun Light" w:hAnsi="Sarabun Light" w:cs="Sarabun Light"/>
         <w:szCs w:val="28"/>
         <w:lang w:val="en-US" w:bidi="th-TH"/>
       </w:rPr>
     </w:pPr>
     <w:r>
       <w:rPr>
-        <w:rFonts w:cs="Cordia New"/>
+        <w:rFonts w:ascii="Sarabun Light" w:hAnsi="Sarabun Light" w:cs="Sarabun Light"/>
         <w:szCs w:val="28"/>
         <w:lang w:val="en-US" w:bidi="th-TH"/>
       </w:rPr>
@@ -1197,7 +1265,7 @@
     </w:r>
     <w:r>
       <w:rPr>
-        <w:rFonts w:cs="Cordia New"/>
+        <w:rFonts w:ascii="Sarabun Light" w:hAnsi="Sarabun Light" w:cs="Sarabun Light"/>
         <w:szCs w:val="28"/>
         <w:lang w:val="en-US" w:bidi="th-TH"/>
       </w:rPr>
@@ -1206,7 +1274,7 @@
     <w:proofErr w:type="spellStart"/>
     <w:r>
       <w:rPr>
-        <w:rFonts w:cs="Cordia New"/>
+        <w:rFonts w:ascii="Sarabun Light" w:hAnsi="Sarabun Light" w:cs="Sarabun Light"/>
         <w:szCs w:val="28"/>
         <w:lang w:val="en-US" w:bidi="th-TH"/>
       </w:rPr>
@@ -1215,7 +1283,7 @@
     <w:proofErr w:type="spellEnd"/>
     <w:r>
       <w:rPr>
-        <w:rFonts w:cs="Cordia New"/>
+        <w:rFonts w:ascii="Sarabun Light" w:hAnsi="Sarabun Light" w:cs="Sarabun Light"/>
         <w:szCs w:val="28"/>
         <w:lang w:val="en-US" w:bidi="th-TH"/>
       </w:rPr>
@@ -1226,14 +1294,14 @@
     <w:pPr>
       <w:pStyle w:val="Header"/>
       <w:rPr>
-        <w:rFonts w:cs="Cordia New"/>
+        <w:rFonts w:ascii="Sarabun Light" w:hAnsi="Sarabun Light" w:cs="Sarabun Light"/>
         <w:szCs w:val="28"/>
         <w:lang w:val="en-US" w:bidi="th-TH"/>
       </w:rPr>
     </w:pPr>
     <w:r>
       <w:rPr>
-        <w:rFonts w:cs="Cordia New"/>
+        <w:rFonts w:ascii="Sarabun Light" w:hAnsi="Sarabun Light" w:cs="Sarabun Light"/>
         <w:szCs w:val="28"/>
         <w:lang w:val="en-US" w:bidi="th-TH"/>
       </w:rPr>
@@ -1241,7 +1309,7 @@
     </w:r>
     <w:r>
       <w:rPr>
-        <w:rFonts w:cs="Cordia New"/>
+        <w:rFonts w:ascii="Sarabun Light" w:hAnsi="Sarabun Light" w:cs="Sarabun Light"/>
         <w:szCs w:val="28"/>
         <w:lang w:val="en-US" w:bidi="th-TH"/>
       </w:rPr>
@@ -1250,7 +1318,7 @@
     <w:proofErr w:type="spellStart"/>
     <w:r>
       <w:rPr>
-        <w:rFonts w:cs="Cordia New"/>
+        <w:rFonts w:ascii="Sarabun Light" w:hAnsi="Sarabun Light" w:cs="Sarabun Light"/>
         <w:szCs w:val="28"/>
         <w:lang w:val="en-US" w:bidi="th-TH"/>
       </w:rPr>
@@ -1259,7 +1327,7 @@
     <w:proofErr w:type="spellEnd"/>
     <w:r>
       <w:rPr>
-        <w:rFonts w:cs="Cordia New"/>
+        <w:rFonts w:ascii="Sarabun Light" w:hAnsi="Sarabun Light" w:cs="Sarabun Light"/>
         <w:szCs w:val="28"/>
         <w:lang w:val="en-US" w:bidi="th-TH"/>
       </w:rPr>
@@ -27922,10 +27990,6 @@
 </file>
 
 <file path=customXml/item1.xml><?xml version="1.0" encoding="utf-8"?>
-<b:Sources xmlns:b="http://schemas.openxmlformats.org/officeDocument/2006/bibliography" xmlns="http://schemas.openxmlformats.org/officeDocument/2006/bibliography" SelectedStyle="\APASixthEditionOfficeOnline.xsl" StyleName="APA" Version="6"/>
-</file>
-
-<file path=customXml/item2.xml><?xml version="1.0" encoding="utf-8"?>
 <p:properties xmlns:p="http://schemas.microsoft.com/office/2006/metadata/properties" xmlns:xsi="http://www.w3.org/2001/XMLSchema-instance" xmlns:pc="http://schemas.microsoft.com/office/infopath/2007/PartnerControls">
   <documentManagement>
     <LocLastLocAttemptVersionTypeLookup xmlns="4873beb7-5857-4685-be1f-d57550cc96cc" xsi:nil="true"/>
@@ -28059,6 +28123,10 @@
     <UANotes xmlns="4873beb7-5857-4685-be1f-d57550cc96cc" xsi:nil="true"/>
   </documentManagement>
 </p:properties>
+</file>
+
+<file path=customXml/item2.xml><?xml version="1.0" encoding="utf-8"?>
+<b:Sources xmlns:b="http://schemas.openxmlformats.org/officeDocument/2006/bibliography" xmlns="http://schemas.openxmlformats.org/officeDocument/2006/bibliography" SelectedStyle="\APASixthEditionOfficeOnline.xsl" StyleName="APA" Version="6"/>
 </file>
 
 <file path=customXml/item3.xml><?xml version="1.0" encoding="utf-8"?>
@@ -29102,19 +29170,19 @@
 </file>
 
 <file path=customXml/itemProps1.xml><?xml version="1.0" encoding="utf-8"?>
-<ds:datastoreItem xmlns:ds="http://schemas.openxmlformats.org/officeDocument/2006/customXml" ds:itemID="{45BE6EB9-D41E-4C41-9E12-90AD7C637E62}">
+<ds:datastoreItem xmlns:ds="http://schemas.openxmlformats.org/officeDocument/2006/customXml" ds:itemID="{7FBDB1CC-CEFB-4E46-8174-1F0AA0D30B24}">
   <ds:schemaRefs>
-    <ds:schemaRef ds:uri="http://schemas.openxmlformats.org/officeDocument/2006/bibliography"/>
+    <ds:schemaRef ds:uri="http://schemas.microsoft.com/office/2006/metadata/properties"/>
+    <ds:schemaRef ds:uri="http://schemas.microsoft.com/office/infopath/2007/PartnerControls"/>
+    <ds:schemaRef ds:uri="4873beb7-5857-4685-be1f-d57550cc96cc"/>
   </ds:schemaRefs>
 </ds:datastoreItem>
 </file>
 
 <file path=customXml/itemProps2.xml><?xml version="1.0" encoding="utf-8"?>
-<ds:datastoreItem xmlns:ds="http://schemas.openxmlformats.org/officeDocument/2006/customXml" ds:itemID="{7FBDB1CC-CEFB-4E46-8174-1F0AA0D30B24}">
+<ds:datastoreItem xmlns:ds="http://schemas.openxmlformats.org/officeDocument/2006/customXml" ds:itemID="{45BE6EB9-D41E-4C41-9E12-90AD7C637E62}">
   <ds:schemaRefs>
-    <ds:schemaRef ds:uri="http://schemas.microsoft.com/office/2006/metadata/properties"/>
-    <ds:schemaRef ds:uri="http://schemas.microsoft.com/office/infopath/2007/PartnerControls"/>
-    <ds:schemaRef ds:uri="4873beb7-5857-4685-be1f-d57550cc96cc"/>
+    <ds:schemaRef ds:uri="http://schemas.openxmlformats.org/officeDocument/2006/bibliography"/>
   </ds:schemaRefs>
 </ds:datastoreItem>
 </file>

</xml_diff>